<commit_message>
Main system working but in reverse
</commit_message>
<xml_diff>
--- a/User Interface/GUI Design Document.docx
+++ b/User Interface/GUI Design Document.docx
@@ -28,21 +28,184 @@
         <w:t>Scope:</w:t>
       </w:r>
     </w:p>
+    <w:p>
+      <w:r>
+        <w:rPr>
+          <w:noProof/>
+        </w:rPr>
+        <w:drawing>
+          <wp:inline distT="0" distB="0" distL="0" distR="0" wp14:anchorId="37DDD705" wp14:editId="548EAE10">
+            <wp:extent cx="4876800" cy="3048000"/>
+            <wp:effectExtent l="0" t="0" r="0" b="0"/>
+            <wp:docPr id="2" name="Picture 2" descr="Diagram&#10;&#10;Description automatically generated"/>
+            <wp:cNvGraphicFramePr>
+              <a:graphicFrameLocks xmlns:a="http://schemas.openxmlformats.org/drawingml/2006/main" noChangeAspect="1"/>
+            </wp:cNvGraphicFramePr>
+            <a:graphic xmlns:a="http://schemas.openxmlformats.org/drawingml/2006/main">
+              <a:graphicData uri="http://schemas.openxmlformats.org/drawingml/2006/picture">
+                <pic:pic xmlns:pic="http://schemas.openxmlformats.org/drawingml/2006/picture">
+                  <pic:nvPicPr>
+                    <pic:cNvPr id="2" name="Picture 2" descr="Diagram&#10;&#10;Description automatically generated"/>
+                    <pic:cNvPicPr>
+                      <a:picLocks noChangeAspect="1" noChangeArrowheads="1"/>
+                    </pic:cNvPicPr>
+                  </pic:nvPicPr>
+                  <pic:blipFill>
+                    <a:blip r:embed="rId4" cstate="print">
+                      <a:extLst>
+                        <a:ext uri="{28A0092B-C50C-407E-A947-70E740481C1C}">
+                          <a14:useLocalDpi xmlns:a14="http://schemas.microsoft.com/office/drawing/2010/main" val="0"/>
+                        </a:ext>
+                      </a:extLst>
+                    </a:blip>
+                    <a:srcRect/>
+                    <a:stretch>
+                      <a:fillRect/>
+                    </a:stretch>
+                  </pic:blipFill>
+                  <pic:spPr bwMode="auto">
+                    <a:xfrm>
+                      <a:off x="0" y="0"/>
+                      <a:ext cx="4876800" cy="3048000"/>
+                    </a:xfrm>
+                    <a:prstGeom prst="rect">
+                      <a:avLst/>
+                    </a:prstGeom>
+                    <a:noFill/>
+                    <a:ln>
+                      <a:noFill/>
+                    </a:ln>
+                  </pic:spPr>
+                </pic:pic>
+              </a:graphicData>
+            </a:graphic>
+          </wp:inline>
+        </w:drawing>
+      </w:r>
+    </w:p>
+    <w:p>
+      <w:r>
+        <w:rPr>
+          <w:color w:val="FF0000"/>
+        </w:rPr>
+        <w:t xml:space="preserve">The main idea behind the game will be having the player </w:t>
+      </w:r>
+      <w:r>
+        <w:rPr>
+          <w:color w:val="FF0000"/>
+        </w:rPr>
+        <w:t xml:space="preserve">matching the </w:t>
+      </w:r>
+      <w:r>
+        <w:rPr>
+          <w:color w:val="FF0000"/>
+        </w:rPr>
+        <w:t xml:space="preserve">type of weapon to the enemy type. </w:t>
+      </w:r>
+    </w:p>
+    <w:p/>
+    <w:p>
+      <w:r>
+        <w:t>Required functionality:</w:t>
+      </w:r>
+    </w:p>
+    <w:p>
+      <w:r>
+        <w:t>Inventory-</w:t>
+      </w:r>
+      <w:r>
+        <w:t xml:space="preserve"> The game will require 2 inventory style systems to allow the player to equip the different types of weapons from their inventory.</w:t>
+      </w:r>
+    </w:p>
+    <w:p/>
+    <w:p>
+      <w:pPr>
+        <w:rPr>
+          <w:color w:val="FF0000"/>
+        </w:rPr>
+      </w:pPr>
+      <w:r>
+        <w:rPr>
+          <w:color w:val="FF0000"/>
+        </w:rPr>
+        <w:t xml:space="preserve">Inventory: The player will have </w:t>
+      </w:r>
+    </w:p>
+    <w:p>
+      <w:pPr>
+        <w:rPr>
+          <w:color w:val="FF0000"/>
+        </w:rPr>
+      </w:pPr>
+    </w:p>
+    <w:p>
+      <w:pPr>
+        <w:rPr>
+          <w:color w:val="FF0000"/>
+        </w:rPr>
+      </w:pPr>
+      <w:r>
+        <w:rPr>
+          <w:color w:val="FF0000"/>
+        </w:rPr>
+        <w:t>Equipped:</w:t>
+      </w:r>
+    </w:p>
+    <w:p>
+      <w:pPr>
+        <w:rPr>
+          <w:color w:val="FF0000"/>
+        </w:rPr>
+      </w:pPr>
+    </w:p>
+    <w:p>
+      <w:pPr>
+        <w:rPr>
+          <w:color w:val="FF0000"/>
+        </w:rPr>
+      </w:pPr>
+      <w:r>
+        <w:rPr>
+          <w:color w:val="FF0000"/>
+        </w:rPr>
+        <w:t>Health bars: player and enemy health will be displayed using a bar and overlapping text that displays their max health and current health (e.g. 2/7 hp). As the player or enemy are damage the bar will shrink horizontally.</w:t>
+      </w:r>
+    </w:p>
+    <w:p>
+      <w:pPr>
+        <w:rPr>
+          <w:color w:val="FF0000"/>
+        </w:rPr>
+      </w:pPr>
+    </w:p>
+    <w:p>
+      <w:pPr>
+        <w:rPr>
+          <w:color w:val="FF0000"/>
+        </w:rPr>
+      </w:pPr>
+      <w:r>
+        <w:rPr>
+          <w:color w:val="FF0000"/>
+        </w:rPr>
+        <w:t xml:space="preserve">Timer: </w:t>
+      </w:r>
+    </w:p>
+    <w:p>
+      <w:pPr>
+        <w:rPr>
+          <w:color w:val="FF0000"/>
+        </w:rPr>
+      </w:pPr>
+      <w:r>
+        <w:rPr>
+          <w:color w:val="FF0000"/>
+        </w:rPr>
+        <w:t>Settings menu:</w:t>
+      </w:r>
+    </w:p>
     <w:p/>
     <w:p/>
-    <w:p>
-      <w:r>
-        <w:t>Required functionality:</w:t>
-      </w:r>
-    </w:p>
-    <w:p>
-      <w:r>
-        <w:t>Inventory-</w:t>
-      </w:r>
-      <w:r>
-        <w:t xml:space="preserve"> The game will require 2 inventory style systems to allow the player to equip the different types of weapons from their inventory.</w:t>
-      </w:r>
-    </w:p>
     <w:p/>
     <w:p>
       <w:r>
@@ -52,6 +215,17 @@
     <w:p>
       <w:r>
         <w:t>Drag and drop (call update UI function)-</w:t>
+      </w:r>
+    </w:p>
+    <w:p>
+      <w:r>
+        <w:t xml:space="preserve">As a response to the player dragging a weapon into the equipped weapon slot a check will be sent to the enemy to compare the weapons type to the </w:t>
+      </w:r>
+      <w:r>
+        <w:t>enemy’s</w:t>
+      </w:r>
+      <w:r>
+        <w:t xml:space="preserve"> current type. If the types are matching the enemy will take damage and will switch types.</w:t>
       </w:r>
     </w:p>
     <w:p/>

</xml_diff>